<commit_message>
AT-103 docx file added
</commit_message>
<xml_diff>
--- a/demo.docx
+++ b/demo.docx
@@ -7,12 +7,7 @@
         <w:pStyle w:val="Title"/>
       </w:pPr>
       <w:r>
-        <w:t>Weekly Test</w:t>
-      </w:r>
-    </w:p>
-    <w:p>
-      <w:r>
-        <w:t>1</w:t>
+        <w:t>Shivalik Public School</w:t>
       </w:r>
     </w:p>
     <w:p>
@@ -20,14 +15,18 @@
         <w:pStyle w:val="Heading1"/>
       </w:pPr>
       <w:r>
-        <w:t>Class1</w:t>
+        <w:t>Class1 - Weekly Test</w:t>
       </w:r>
     </w:p>
     <w:p>
       <w:pPr>
         <w:pStyle w:val="Heading2"/>
       </w:pPr>
+      <w:r>
+        <w:t>English</w:t>
+      </w:r>
     </w:p>
+    <w:p/>
     <w:p>
       <w:pPr>
         <w:pStyle w:val="ListNumber"/>
@@ -37,11 +36,23 @@
       </w:r>
     </w:p>
     <w:p>
-      <w:pPr>
-        <w:pStyle w:val="ListNumber"/>
-      </w:pPr>
       <w:r>
-        <w:t>What is the colour of the tree?</w:t>
+        <w:t xml:space="preserve">A. Red </w:t>
+      </w:r>
+    </w:p>
+    <w:p>
+      <w:r>
+        <w:t xml:space="preserve">B. Blue </w:t>
+      </w:r>
+    </w:p>
+    <w:p>
+      <w:r>
+        <w:t xml:space="preserve">C. Green </w:t>
+      </w:r>
+    </w:p>
+    <w:p>
+      <w:r>
+        <w:t>D. Yellow</w:t>
       </w:r>
     </w:p>
     <w:p>
@@ -53,6 +64,54 @@
       </w:r>
     </w:p>
     <w:p>
+      <w:r>
+        <w:t xml:space="preserve">A. Red </w:t>
+      </w:r>
+    </w:p>
+    <w:p>
+      <w:r>
+        <w:t xml:space="preserve">B. Blue </w:t>
+      </w:r>
+    </w:p>
+    <w:p>
+      <w:r>
+        <w:t xml:space="preserve">C. Green </w:t>
+      </w:r>
+    </w:p>
+    <w:p>
+      <w:r>
+        <w:t>D. Yellow</w:t>
+      </w:r>
+    </w:p>
+    <w:p>
+      <w:pPr>
+        <w:pStyle w:val="ListNumber"/>
+      </w:pPr>
+      <w:r>
+        <w:t>How do you feel when you get a new dress?</w:t>
+      </w:r>
+    </w:p>
+    <w:p>
+      <w:r>
+        <w:t>A. Sad</w:t>
+      </w:r>
+    </w:p>
+    <w:p>
+      <w:r>
+        <w:t>B. Happy</w:t>
+      </w:r>
+    </w:p>
+    <w:p>
+      <w:r>
+        <w:t>C. Confused</w:t>
+      </w:r>
+    </w:p>
+    <w:p>
+      <w:r>
+        <w:t>D. Angry</w:t>
+      </w:r>
+    </w:p>
+    <w:p>
       <w:pPr>
         <w:pStyle w:val="ListNumber"/>
       </w:pPr>
@@ -61,11 +120,23 @@
       </w:r>
     </w:p>
     <w:p>
-      <w:pPr>
-        <w:pStyle w:val="ListNumber"/>
-      </w:pPr>
       <w:r>
-        <w:t>Identify the baby of the butterfly in the given picture.</w:t>
+        <w:t>A. Sad</w:t>
+      </w:r>
+    </w:p>
+    <w:p>
+      <w:r>
+        <w:t>B. Happy</w:t>
+      </w:r>
+    </w:p>
+    <w:p>
+      <w:r>
+        <w:t>C. Confused</w:t>
+      </w:r>
+    </w:p>
+    <w:p>
+      <w:r>
+        <w:t>D. Angry</w:t>
       </w:r>
     </w:p>
     <w:p>
@@ -73,15 +144,27 @@
         <w:pStyle w:val="ListNumber"/>
       </w:pPr>
       <w:r>
-        <w:t>How many pigs were there?</w:t>
+        <w:t>I am a _____</w:t>
       </w:r>
     </w:p>
     <w:p>
-      <w:pPr>
-        <w:pStyle w:val="ListNumber"/>
-      </w:pPr>
       <w:r>
-        <w:t>Was the wolf good or bad?</w:t>
+        <w:t>A. Boy</w:t>
+      </w:r>
+    </w:p>
+    <w:p>
+      <w:r>
+        <w:t>B. Sky</w:t>
+      </w:r>
+    </w:p>
+    <w:p>
+      <w:r>
+        <w:t>C. Woman</w:t>
+      </w:r>
+    </w:p>
+    <w:p>
+      <w:r>
+        <w:t>D. Man</w:t>
       </w:r>
     </w:p>
     <w:p>

</xml_diff>